<commit_message>
added 5 examples of programs
</commit_message>
<xml_diff>
--- a/CourseWork/documents/main.docx
+++ b/CourseWork/documents/main.docx
@@ -87,8 +87,13 @@
     </w:p>
     <w:p>
       <w:pPr>
-        <w:spacing w:line="360" w:lineRule="auto"/>
-        <w:ind w:firstLine="709"/>
+        <w:pStyle w:val="a3"/>
+        <w:numPr>
+          <w:ilvl w:val="0"/>
+          <w:numId w:val="8"/>
+        </w:numPr>
+        <w:spacing w:line="360" w:lineRule="auto"/>
+        <w:ind w:left="0" w:firstLine="709"/>
         <w:jc w:val="center"/>
         <w:rPr>
           <w:rFonts w:ascii="Times New Roman" w:hAnsi="Times New Roman" w:cs="Times New Roman"/>
@@ -499,8 +504,12 @@
     <w:p>
       <w:pPr>
         <w:pStyle w:val="a3"/>
-        <w:spacing w:line="360" w:lineRule="auto"/>
-        <w:ind w:left="709" w:firstLine="709"/>
+        <w:numPr>
+          <w:ilvl w:val="0"/>
+          <w:numId w:val="8"/>
+        </w:numPr>
+        <w:spacing w:line="360" w:lineRule="auto"/>
+        <w:ind w:left="0" w:firstLine="709"/>
         <w:jc w:val="center"/>
         <w:rPr>
           <w:rFonts w:ascii="Times New Roman" w:hAnsi="Times New Roman" w:cs="Times New Roman"/>
@@ -522,8 +531,8 @@
       <w:pPr>
         <w:pStyle w:val="a3"/>
         <w:numPr>
-          <w:ilvl w:val="0"/>
-          <w:numId w:val="4"/>
+          <w:ilvl w:val="1"/>
+          <w:numId w:val="9"/>
         </w:numPr>
         <w:spacing w:line="360" w:lineRule="auto"/>
         <w:rPr>
@@ -1170,11 +1179,15 @@
       <w:pPr>
         <w:pStyle w:val="a4"/>
         <w:spacing w:line="360" w:lineRule="auto"/>
-      </w:pPr>
-      <w:r>
-        <w:rPr>
-          <w:sz w:val="28"/>
-          <w:szCs w:val="28"/>
+        <w:rPr>
+          <w:highlight w:val="yellow"/>
+        </w:rPr>
+      </w:pPr>
+      <w:r>
+        <w:rPr>
+          <w:sz w:val="28"/>
+          <w:szCs w:val="28"/>
+          <w:highlight w:val="yellow"/>
         </w:rPr>
         <w:t>&lt;</w:t>
       </w:r>
@@ -1183,6 +1196,7 @@
         <w:rPr>
           <w:sz w:val="28"/>
           <w:szCs w:val="28"/>
+          <w:highlight w:val="yellow"/>
         </w:rPr>
         <w:t>условного_цикла</w:t>
       </w:r>
@@ -1192,6 +1206,7 @@
         <w:rPr>
           <w:sz w:val="28"/>
           <w:szCs w:val="28"/>
+          <w:highlight w:val="yellow"/>
         </w:rPr>
         <w:t>&gt;::</w:t>
       </w:r>
@@ -1200,6 +1215,7 @@
         <w:rPr>
           <w:sz w:val="28"/>
           <w:szCs w:val="28"/>
+          <w:highlight w:val="yellow"/>
         </w:rPr>
         <w:t xml:space="preserve">= </w:t>
       </w:r>
@@ -1209,6 +1225,7 @@
           <w:rFonts w:ascii="Times New Roman,Italic" w:hAnsi="Times New Roman,Italic"/>
           <w:sz w:val="28"/>
           <w:szCs w:val="28"/>
+          <w:highlight w:val="yellow"/>
         </w:rPr>
         <w:t>while</w:t>
       </w:r>
@@ -1218,6 +1235,7 @@
           <w:rFonts w:ascii="Times New Roman,Italic" w:hAnsi="Times New Roman,Italic"/>
           <w:sz w:val="28"/>
           <w:szCs w:val="28"/>
+          <w:highlight w:val="yellow"/>
         </w:rPr>
         <w:t xml:space="preserve"> </w:t>
       </w:r>
@@ -1225,6 +1243,7 @@
         <w:rPr>
           <w:sz w:val="28"/>
           <w:szCs w:val="28"/>
+          <w:highlight w:val="yellow"/>
         </w:rPr>
         <w:t xml:space="preserve">&lt;выражение&gt; </w:t>
       </w:r>
@@ -1234,6 +1253,7 @@
           <w:rFonts w:ascii="Times New Roman,Italic" w:hAnsi="Times New Roman,Italic"/>
           <w:sz w:val="28"/>
           <w:szCs w:val="28"/>
+          <w:highlight w:val="yellow"/>
         </w:rPr>
         <w:t>do</w:t>
       </w:r>
@@ -1243,6 +1263,7 @@
           <w:rFonts w:ascii="Times New Roman,Italic" w:hAnsi="Times New Roman,Italic"/>
           <w:sz w:val="28"/>
           <w:szCs w:val="28"/>
+          <w:highlight w:val="yellow"/>
         </w:rPr>
         <w:t xml:space="preserve"> </w:t>
       </w:r>
@@ -1250,6 +1271,7 @@
         <w:rPr>
           <w:sz w:val="28"/>
           <w:szCs w:val="28"/>
+          <w:highlight w:val="yellow"/>
         </w:rPr>
         <w:t xml:space="preserve">&lt;оператор&gt; </w:t>
       </w:r>
@@ -1359,7 +1381,14 @@
           <w:sz w:val="28"/>
           <w:szCs w:val="28"/>
         </w:rPr>
-        <w:t xml:space="preserve">«(»&lt;выражение&gt; {, &lt;выражение&gt; } «)» </w:t>
+        <w:t>«(»&lt;выражение&gt; {, &lt;выражение&gt; } «)»</w:t>
+      </w:r>
+      <w:r>
+        <w:rPr>
+          <w:sz w:val="28"/>
+          <w:szCs w:val="28"/>
+        </w:rPr>
+        <w:t xml:space="preserve"> </w:t>
       </w:r>
     </w:p>
     <w:p>
@@ -1473,6 +1502,7 @@
           <w:rFonts w:ascii="Times New Roman,Italic" w:hAnsi="Times New Roman,Italic"/>
           <w:sz w:val="28"/>
           <w:szCs w:val="28"/>
+          <w:lang w:val="en-US"/>
         </w:rPr>
       </w:pPr>
       <w:r>
@@ -3458,8 +3488,8 @@
       <w:pPr>
         <w:pStyle w:val="a3"/>
         <w:numPr>
-          <w:ilvl w:val="0"/>
-          <w:numId w:val="4"/>
+          <w:ilvl w:val="1"/>
+          <w:numId w:val="9"/>
         </w:numPr>
         <w:spacing w:line="360" w:lineRule="auto"/>
         <w:rPr>
@@ -3815,8 +3845,8 @@
       <w:pPr>
         <w:pStyle w:val="a3"/>
         <w:numPr>
-          <w:ilvl w:val="0"/>
-          <w:numId w:val="4"/>
+          <w:ilvl w:val="1"/>
+          <w:numId w:val="9"/>
         </w:numPr>
         <w:spacing w:line="360" w:lineRule="auto"/>
         <w:rPr>
@@ -8037,6 +8067,127 @@
           <w:sz w:val="28"/>
           <w:szCs w:val="28"/>
           <w:lang w:val="en-US"/>
+        </w:rPr>
+      </w:pPr>
+    </w:p>
+    <w:p>
+      <w:pPr>
+        <w:rPr>
+          <w:rFonts w:ascii="Times New Roman" w:hAnsi="Times New Roman" w:cs="Times New Roman"/>
+          <w:sz w:val="28"/>
+          <w:szCs w:val="28"/>
+          <w:lang w:val="en-US"/>
+        </w:rPr>
+      </w:pPr>
+      <w:r>
+        <w:rPr>
+          <w:rFonts w:ascii="Times New Roman" w:hAnsi="Times New Roman" w:cs="Times New Roman"/>
+          <w:sz w:val="28"/>
+          <w:szCs w:val="28"/>
+          <w:lang w:val="en-US"/>
+        </w:rPr>
+        <w:br w:type="page"/>
+      </w:r>
+    </w:p>
+    <w:p>
+      <w:pPr>
+        <w:pStyle w:val="a4"/>
+        <w:numPr>
+          <w:ilvl w:val="0"/>
+          <w:numId w:val="9"/>
+        </w:numPr>
+        <w:spacing w:line="360" w:lineRule="auto"/>
+        <w:jc w:val="center"/>
+        <w:rPr>
+          <w:sz w:val="28"/>
+          <w:szCs w:val="28"/>
+        </w:rPr>
+      </w:pPr>
+      <w:r>
+        <w:rPr>
+          <w:sz w:val="28"/>
+          <w:szCs w:val="28"/>
+        </w:rPr>
+        <w:lastRenderedPageBreak/>
+        <w:t>СПЕЦИФИКАЦИЯ ОСНОВНЫХ ПРОЦЕДУР И ФУНКЦИЙ</w:t>
+      </w:r>
+    </w:p>
+    <w:p>
+      <w:pPr>
+        <w:pStyle w:val="a4"/>
+        <w:numPr>
+          <w:ilvl w:val="1"/>
+          <w:numId w:val="9"/>
+        </w:numPr>
+        <w:spacing w:line="360" w:lineRule="auto"/>
+        <w:ind w:left="0" w:firstLine="567"/>
+        <w:rPr>
+          <w:b/>
+          <w:bCs/>
+          <w:sz w:val="28"/>
+          <w:szCs w:val="28"/>
+        </w:rPr>
+      </w:pPr>
+      <w:r>
+        <w:rPr>
+          <w:b/>
+          <w:bCs/>
+          <w:sz w:val="28"/>
+          <w:szCs w:val="28"/>
+          <w:lang w:val="en-US"/>
+        </w:rPr>
+        <w:t>Л</w:t>
+      </w:r>
+      <w:proofErr w:type="spellStart"/>
+      <w:r>
+        <w:rPr>
+          <w:b/>
+          <w:bCs/>
+          <w:sz w:val="28"/>
+          <w:szCs w:val="28"/>
+        </w:rPr>
+        <w:t>ексический</w:t>
+      </w:r>
+      <w:proofErr w:type="spellEnd"/>
+      <w:r>
+        <w:rPr>
+          <w:b/>
+          <w:bCs/>
+          <w:sz w:val="28"/>
+          <w:szCs w:val="28"/>
+        </w:rPr>
+        <w:t xml:space="preserve"> анализатор</w:t>
+      </w:r>
+    </w:p>
+    <w:p>
+      <w:pPr>
+        <w:pStyle w:val="a4"/>
+        <w:spacing w:line="360" w:lineRule="auto"/>
+        <w:rPr>
+          <w:b/>
+          <w:bCs/>
+          <w:sz w:val="28"/>
+          <w:szCs w:val="28"/>
+        </w:rPr>
+      </w:pPr>
+    </w:p>
+    <w:p>
+      <w:pPr>
+        <w:pStyle w:val="a4"/>
+        <w:rPr>
+          <w:sz w:val="28"/>
+          <w:szCs w:val="28"/>
+        </w:rPr>
+      </w:pPr>
+    </w:p>
+    <w:p>
+      <w:pPr>
+        <w:spacing w:line="360" w:lineRule="auto"/>
+        <w:ind w:left="709" w:hanging="709"/>
+        <w:rPr>
+          <w:rFonts w:ascii="Times New Roman" w:hAnsi="Times New Roman" w:cs="Times New Roman"/>
+          <w:sz w:val="28"/>
+          <w:szCs w:val="28"/>
         </w:rPr>
       </w:pPr>
     </w:p>
@@ -8366,9 +8517,9 @@
   </w:abstractNum>
   <w:abstractNum w:abstractNumId="3" w15:restartNumberingAfterBreak="0">
     <w:nsid w:val="17F553F4"/>
-    <w:multiLevelType w:val="hybridMultilevel"/>
-    <w:tmpl w:val="8D3CA336"/>
-    <w:lvl w:ilvl="0" w:tplc="16B46C4E">
+    <w:multiLevelType w:val="multilevel"/>
+    <w:tmpl w:val="F1CCD2C0"/>
+    <w:lvl w:ilvl="0">
       <w:start w:val="1"/>
       <w:numFmt w:val="decimal"/>
       <w:lvlText w:val="%1."/>
@@ -8380,77 +8531,109 @@
         <w:rFonts w:hint="default"/>
       </w:rPr>
     </w:lvl>
-    <w:lvl w:ilvl="1" w:tplc="04190019" w:tentative="1">
-      <w:start w:val="1"/>
-      <w:numFmt w:val="lowerLetter"/>
-      <w:lvlText w:val="%2."/>
-      <w:lvlJc w:val="left"/>
-      <w:pPr>
-        <w:ind w:left="1789" w:hanging="360"/>
-      </w:pPr>
-    </w:lvl>
-    <w:lvl w:ilvl="2" w:tplc="0419001B" w:tentative="1">
-      <w:start w:val="1"/>
-      <w:numFmt w:val="lowerRoman"/>
-      <w:lvlText w:val="%3."/>
-      <w:lvlJc w:val="right"/>
-      <w:pPr>
-        <w:ind w:left="2509" w:hanging="180"/>
-      </w:pPr>
-    </w:lvl>
-    <w:lvl w:ilvl="3" w:tplc="0419000F" w:tentative="1">
+    <w:lvl w:ilvl="1">
       <w:start w:val="1"/>
       <w:numFmt w:val="decimal"/>
-      <w:lvlText w:val="%4."/>
+      <w:isLgl/>
+      <w:lvlText w:val="%1.%2."/>
       <w:lvlJc w:val="left"/>
       <w:pPr>
-        <w:ind w:left="3229" w:hanging="360"/>
-      </w:pPr>
+        <w:ind w:left="1429" w:hanging="720"/>
+      </w:pPr>
+      <w:rPr>
+        <w:rFonts w:hint="default"/>
+      </w:rPr>
     </w:lvl>
-    <w:lvl w:ilvl="4" w:tplc="04190019" w:tentative="1">
-      <w:start w:val="1"/>
-      <w:numFmt w:val="lowerLetter"/>
-      <w:lvlText w:val="%5."/>
-      <w:lvlJc w:val="left"/>
-      <w:pPr>
-        <w:ind w:left="3949" w:hanging="360"/>
-      </w:pPr>
-    </w:lvl>
-    <w:lvl w:ilvl="5" w:tplc="0419001B" w:tentative="1">
-      <w:start w:val="1"/>
-      <w:numFmt w:val="lowerRoman"/>
-      <w:lvlText w:val="%6."/>
-      <w:lvlJc w:val="right"/>
-      <w:pPr>
-        <w:ind w:left="4669" w:hanging="180"/>
-      </w:pPr>
-    </w:lvl>
-    <w:lvl w:ilvl="6" w:tplc="0419000F" w:tentative="1">
+    <w:lvl w:ilvl="2">
       <w:start w:val="1"/>
       <w:numFmt w:val="decimal"/>
-      <w:lvlText w:val="%7."/>
+      <w:isLgl/>
+      <w:lvlText w:val="%1.%2.%3."/>
       <w:lvlJc w:val="left"/>
       <w:pPr>
-        <w:ind w:left="5389" w:hanging="360"/>
-      </w:pPr>
+        <w:ind w:left="1429" w:hanging="720"/>
+      </w:pPr>
+      <w:rPr>
+        <w:rFonts w:hint="default"/>
+      </w:rPr>
     </w:lvl>
-    <w:lvl w:ilvl="7" w:tplc="04190019" w:tentative="1">
+    <w:lvl w:ilvl="3">
       <w:start w:val="1"/>
-      <w:numFmt w:val="lowerLetter"/>
-      <w:lvlText w:val="%8."/>
+      <w:numFmt w:val="decimal"/>
+      <w:isLgl/>
+      <w:lvlText w:val="%1.%2.%3.%4."/>
       <w:lvlJc w:val="left"/>
       <w:pPr>
-        <w:ind w:left="6109" w:hanging="360"/>
-      </w:pPr>
+        <w:ind w:left="1789" w:hanging="1080"/>
+      </w:pPr>
+      <w:rPr>
+        <w:rFonts w:hint="default"/>
+      </w:rPr>
     </w:lvl>
-    <w:lvl w:ilvl="8" w:tplc="0419001B" w:tentative="1">
+    <w:lvl w:ilvl="4">
       <w:start w:val="1"/>
-      <w:numFmt w:val="lowerRoman"/>
-      <w:lvlText w:val="%9."/>
-      <w:lvlJc w:val="right"/>
-      <w:pPr>
-        <w:ind w:left="6829" w:hanging="180"/>
-      </w:pPr>
+      <w:numFmt w:val="decimal"/>
+      <w:isLgl/>
+      <w:lvlText w:val="%1.%2.%3.%4.%5."/>
+      <w:lvlJc w:val="left"/>
+      <w:pPr>
+        <w:ind w:left="1789" w:hanging="1080"/>
+      </w:pPr>
+      <w:rPr>
+        <w:rFonts w:hint="default"/>
+      </w:rPr>
+    </w:lvl>
+    <w:lvl w:ilvl="5">
+      <w:start w:val="1"/>
+      <w:numFmt w:val="decimal"/>
+      <w:isLgl/>
+      <w:lvlText w:val="%1.%2.%3.%4.%5.%6."/>
+      <w:lvlJc w:val="left"/>
+      <w:pPr>
+        <w:ind w:left="2149" w:hanging="1440"/>
+      </w:pPr>
+      <w:rPr>
+        <w:rFonts w:hint="default"/>
+      </w:rPr>
+    </w:lvl>
+    <w:lvl w:ilvl="6">
+      <w:start w:val="1"/>
+      <w:numFmt w:val="decimal"/>
+      <w:isLgl/>
+      <w:lvlText w:val="%1.%2.%3.%4.%5.%6.%7."/>
+      <w:lvlJc w:val="left"/>
+      <w:pPr>
+        <w:ind w:left="2509" w:hanging="1800"/>
+      </w:pPr>
+      <w:rPr>
+        <w:rFonts w:hint="default"/>
+      </w:rPr>
+    </w:lvl>
+    <w:lvl w:ilvl="7">
+      <w:start w:val="1"/>
+      <w:numFmt w:val="decimal"/>
+      <w:isLgl/>
+      <w:lvlText w:val="%1.%2.%3.%4.%5.%6.%7.%8."/>
+      <w:lvlJc w:val="left"/>
+      <w:pPr>
+        <w:ind w:left="2509" w:hanging="1800"/>
+      </w:pPr>
+      <w:rPr>
+        <w:rFonts w:hint="default"/>
+      </w:rPr>
+    </w:lvl>
+    <w:lvl w:ilvl="8">
+      <w:start w:val="1"/>
+      <w:numFmt w:val="decimal"/>
+      <w:isLgl/>
+      <w:lvlText w:val="%1.%2.%3.%4.%5.%6.%7.%8.%9."/>
+      <w:lvlJc w:val="left"/>
+      <w:pPr>
+        <w:ind w:left="2869" w:hanging="2160"/>
+      </w:pPr>
+      <w:rPr>
+        <w:rFonts w:hint="default"/>
+      </w:rPr>
     </w:lvl>
   </w:abstractNum>
   <w:abstractNum w:abstractNumId="4" w15:restartNumberingAfterBreak="0">
@@ -8543,6 +8726,119 @@
     </w:lvl>
   </w:abstractNum>
   <w:abstractNum w:abstractNumId="5" w15:restartNumberingAfterBreak="0">
+    <w:nsid w:val="547D0E36"/>
+    <w:multiLevelType w:val="multilevel"/>
+    <w:tmpl w:val="CC5A15B4"/>
+    <w:lvl w:ilvl="0">
+      <w:start w:val="2"/>
+      <w:numFmt w:val="decimal"/>
+      <w:lvlText w:val="%1."/>
+      <w:lvlJc w:val="left"/>
+      <w:pPr>
+        <w:ind w:left="420" w:hanging="420"/>
+      </w:pPr>
+      <w:rPr>
+        <w:rFonts w:hint="default"/>
+      </w:rPr>
+    </w:lvl>
+    <w:lvl w:ilvl="1">
+      <w:start w:val="1"/>
+      <w:numFmt w:val="decimal"/>
+      <w:lvlText w:val="%1.%2."/>
+      <w:lvlJc w:val="left"/>
+      <w:pPr>
+        <w:ind w:left="2149" w:hanging="720"/>
+      </w:pPr>
+      <w:rPr>
+        <w:rFonts w:hint="default"/>
+      </w:rPr>
+    </w:lvl>
+    <w:lvl w:ilvl="2">
+      <w:start w:val="1"/>
+      <w:numFmt w:val="decimal"/>
+      <w:lvlText w:val="%1.%2.%3."/>
+      <w:lvlJc w:val="left"/>
+      <w:pPr>
+        <w:ind w:left="3578" w:hanging="720"/>
+      </w:pPr>
+      <w:rPr>
+        <w:rFonts w:hint="default"/>
+      </w:rPr>
+    </w:lvl>
+    <w:lvl w:ilvl="3">
+      <w:start w:val="1"/>
+      <w:numFmt w:val="decimal"/>
+      <w:lvlText w:val="%1.%2.%3.%4."/>
+      <w:lvlJc w:val="left"/>
+      <w:pPr>
+        <w:ind w:left="5367" w:hanging="1080"/>
+      </w:pPr>
+      <w:rPr>
+        <w:rFonts w:hint="default"/>
+      </w:rPr>
+    </w:lvl>
+    <w:lvl w:ilvl="4">
+      <w:start w:val="1"/>
+      <w:numFmt w:val="decimal"/>
+      <w:lvlText w:val="%1.%2.%3.%4.%5."/>
+      <w:lvlJc w:val="left"/>
+      <w:pPr>
+        <w:ind w:left="6796" w:hanging="1080"/>
+      </w:pPr>
+      <w:rPr>
+        <w:rFonts w:hint="default"/>
+      </w:rPr>
+    </w:lvl>
+    <w:lvl w:ilvl="5">
+      <w:start w:val="1"/>
+      <w:numFmt w:val="decimal"/>
+      <w:lvlText w:val="%1.%2.%3.%4.%5.%6."/>
+      <w:lvlJc w:val="left"/>
+      <w:pPr>
+        <w:ind w:left="8585" w:hanging="1440"/>
+      </w:pPr>
+      <w:rPr>
+        <w:rFonts w:hint="default"/>
+      </w:rPr>
+    </w:lvl>
+    <w:lvl w:ilvl="6">
+      <w:start w:val="1"/>
+      <w:numFmt w:val="decimal"/>
+      <w:lvlText w:val="%1.%2.%3.%4.%5.%6.%7."/>
+      <w:lvlJc w:val="left"/>
+      <w:pPr>
+        <w:ind w:left="10374" w:hanging="1800"/>
+      </w:pPr>
+      <w:rPr>
+        <w:rFonts w:hint="default"/>
+      </w:rPr>
+    </w:lvl>
+    <w:lvl w:ilvl="7">
+      <w:start w:val="1"/>
+      <w:numFmt w:val="decimal"/>
+      <w:lvlText w:val="%1.%2.%3.%4.%5.%6.%7.%8."/>
+      <w:lvlJc w:val="left"/>
+      <w:pPr>
+        <w:ind w:left="11803" w:hanging="1800"/>
+      </w:pPr>
+      <w:rPr>
+        <w:rFonts w:hint="default"/>
+      </w:rPr>
+    </w:lvl>
+    <w:lvl w:ilvl="8">
+      <w:start w:val="1"/>
+      <w:numFmt w:val="decimal"/>
+      <w:lvlText w:val="%1.%2.%3.%4.%5.%6.%7.%8.%9."/>
+      <w:lvlJc w:val="left"/>
+      <w:pPr>
+        <w:ind w:left="13592" w:hanging="2160"/>
+      </w:pPr>
+      <w:rPr>
+        <w:rFonts w:hint="default"/>
+      </w:rPr>
+    </w:lvl>
+  </w:abstractNum>
+  <w:abstractNum w:abstractNumId="6" w15:restartNumberingAfterBreak="0">
     <w:nsid w:val="588E04DE"/>
     <w:multiLevelType w:val="hybridMultilevel"/>
     <w:tmpl w:val="CB1A4024"/>
@@ -8628,7 +8924,96 @@
       </w:pPr>
     </w:lvl>
   </w:abstractNum>
-  <w:abstractNum w:abstractNumId="6" w15:restartNumberingAfterBreak="0">
+  <w:abstractNum w:abstractNumId="7" w15:restartNumberingAfterBreak="0">
+    <w:nsid w:val="68DB5F48"/>
+    <w:multiLevelType w:val="hybridMultilevel"/>
+    <w:tmpl w:val="B838D636"/>
+    <w:lvl w:ilvl="0" w:tplc="001810FA">
+      <w:start w:val="1"/>
+      <w:numFmt w:val="decimal"/>
+      <w:lvlText w:val="%1."/>
+      <w:lvlJc w:val="left"/>
+      <w:pPr>
+        <w:ind w:left="1069" w:hanging="360"/>
+      </w:pPr>
+      <w:rPr>
+        <w:rFonts w:hint="default"/>
+      </w:rPr>
+    </w:lvl>
+    <w:lvl w:ilvl="1" w:tplc="04190019">
+      <w:start w:val="1"/>
+      <w:numFmt w:val="lowerLetter"/>
+      <w:lvlText w:val="%2."/>
+      <w:lvlJc w:val="left"/>
+      <w:pPr>
+        <w:ind w:left="1789" w:hanging="360"/>
+      </w:pPr>
+    </w:lvl>
+    <w:lvl w:ilvl="2" w:tplc="0419001B" w:tentative="1">
+      <w:start w:val="1"/>
+      <w:numFmt w:val="lowerRoman"/>
+      <w:lvlText w:val="%3."/>
+      <w:lvlJc w:val="right"/>
+      <w:pPr>
+        <w:ind w:left="2509" w:hanging="180"/>
+      </w:pPr>
+    </w:lvl>
+    <w:lvl w:ilvl="3" w:tplc="0419000F" w:tentative="1">
+      <w:start w:val="1"/>
+      <w:numFmt w:val="decimal"/>
+      <w:lvlText w:val="%4."/>
+      <w:lvlJc w:val="left"/>
+      <w:pPr>
+        <w:ind w:left="3229" w:hanging="360"/>
+      </w:pPr>
+    </w:lvl>
+    <w:lvl w:ilvl="4" w:tplc="04190019" w:tentative="1">
+      <w:start w:val="1"/>
+      <w:numFmt w:val="lowerLetter"/>
+      <w:lvlText w:val="%5."/>
+      <w:lvlJc w:val="left"/>
+      <w:pPr>
+        <w:ind w:left="3949" w:hanging="360"/>
+      </w:pPr>
+    </w:lvl>
+    <w:lvl w:ilvl="5" w:tplc="0419001B" w:tentative="1">
+      <w:start w:val="1"/>
+      <w:numFmt w:val="lowerRoman"/>
+      <w:lvlText w:val="%6."/>
+      <w:lvlJc w:val="right"/>
+      <w:pPr>
+        <w:ind w:left="4669" w:hanging="180"/>
+      </w:pPr>
+    </w:lvl>
+    <w:lvl w:ilvl="6" w:tplc="0419000F" w:tentative="1">
+      <w:start w:val="1"/>
+      <w:numFmt w:val="decimal"/>
+      <w:lvlText w:val="%7."/>
+      <w:lvlJc w:val="left"/>
+      <w:pPr>
+        <w:ind w:left="5389" w:hanging="360"/>
+      </w:pPr>
+    </w:lvl>
+    <w:lvl w:ilvl="7" w:tplc="04190019" w:tentative="1">
+      <w:start w:val="1"/>
+      <w:numFmt w:val="lowerLetter"/>
+      <w:lvlText w:val="%8."/>
+      <w:lvlJc w:val="left"/>
+      <w:pPr>
+        <w:ind w:left="6109" w:hanging="360"/>
+      </w:pPr>
+    </w:lvl>
+    <w:lvl w:ilvl="8" w:tplc="0419001B" w:tentative="1">
+      <w:start w:val="1"/>
+      <w:numFmt w:val="lowerRoman"/>
+      <w:lvlText w:val="%9."/>
+      <w:lvlJc w:val="right"/>
+      <w:pPr>
+        <w:ind w:left="6829" w:hanging="180"/>
+      </w:pPr>
+    </w:lvl>
+  </w:abstractNum>
+  <w:abstractNum w:abstractNumId="8" w15:restartNumberingAfterBreak="0">
     <w:nsid w:val="767E1141"/>
     <w:multiLevelType w:val="multilevel"/>
     <w:tmpl w:val="4882F3A0"/>
@@ -8748,7 +9133,7 @@
     <w:abstractNumId w:val="4"/>
   </w:num>
   <w:num w:numId="3" w16cid:durableId="1512917352">
-    <w:abstractNumId w:val="5"/>
+    <w:abstractNumId w:val="6"/>
   </w:num>
   <w:num w:numId="4" w16cid:durableId="1391881867">
     <w:abstractNumId w:val="3"/>
@@ -8757,10 +9142,16 @@
     <w:abstractNumId w:val="0"/>
   </w:num>
   <w:num w:numId="6" w16cid:durableId="1644888999">
-    <w:abstractNumId w:val="6"/>
+    <w:abstractNumId w:val="8"/>
   </w:num>
   <w:num w:numId="7" w16cid:durableId="338704664">
     <w:abstractNumId w:val="1"/>
+  </w:num>
+  <w:num w:numId="8" w16cid:durableId="1701738613">
+    <w:abstractNumId w:val="7"/>
+  </w:num>
+  <w:num w:numId="9" w16cid:durableId="2134445719">
+    <w:abstractNumId w:val="5"/>
   </w:num>
 </w:numbering>
 </file>

</xml_diff>